<commit_message>
Add Support for Multiple FIle Uploads
</commit_message>
<xml_diff>
--- a/media/outputs/quiz_essay.docx
+++ b/media/outputs/quiz_essay.docx
@@ -15,7 +15,7 @@
         <w:pStyle w:val="BodyText"/>
       </w:pPr>
       <w:r>
-        <w:t>1. 1. How would you define the Prototype Design Pattern and its usage in software development?</w:t>
+        <w:t>1. What is the Prototype Design Pattern and how is it used in software development?</w:t>
       </w:r>
     </w:p>
     <w:p>
@@ -23,7 +23,7 @@
         <w:pStyle w:val="BodyText"/>
       </w:pPr>
       <w:r>
-        <w:t>2. 2. Can you explain the concept and usage of the Prototype Design Pattern in your own words?</w:t>
+        <w:t>2. How does the Prototype Design Pattern work and what are its main concepts and usage?</w:t>
       </w:r>
     </w:p>
     <w:p>
@@ -31,7 +31,7 @@
         <w:pStyle w:val="BodyText"/>
       </w:pPr>
       <w:r>
-        <w:t>3. 3. What are the benefits of using the Prototype Design Pattern in software development?</w:t>
+        <w:t>3. What are the benefits of using the Prototype Design Pattern in software development?</w:t>
       </w:r>
     </w:p>
     <w:p>
@@ -39,7 +39,7 @@
         <w:pStyle w:val="BodyText"/>
       </w:pPr>
       <w:r>
-        <w:t>4. 4. Are there any drawbacks or limitations to using the Prototype Design Pattern? If so, what are they?</w:t>
+        <w:t>4. What are the drawbacks or limitations of using the Prototype Design Pattern?</w:t>
       </w:r>
     </w:p>
     <w:p>
@@ -47,47 +47,7 @@
         <w:pStyle w:val="BodyText"/>
       </w:pPr>
       <w:r>
-        <w:t>5. 5. How does the Prototype Design Pattern help in creating new game characters in game development?</w:t>
-      </w:r>
-    </w:p>
-    <w:p>
-      <w:pPr>
-        <w:pStyle w:val="BodyText"/>
-      </w:pPr>
-      <w:r>
-        <w:t>6. 6. In what scenarios can the Prototype Design Pattern be useful in graphical user interfaces?</w:t>
-      </w:r>
-    </w:p>
-    <w:p>
-      <w:pPr>
-        <w:pStyle w:val="BodyText"/>
-      </w:pPr>
-      <w:r>
-        <w:t>7. 7. How can the Prototype Design Pattern be applied in working with databases and cloning database records?</w:t>
-      </w:r>
-    </w:p>
-    <w:p>
-      <w:pPr>
-        <w:pStyle w:val="BodyText"/>
-      </w:pPr>
-      <w:r>
-        <w:t>8. 8. What are the different types of cloning mechanisms that can be implemented for object creation using the Prototype Design Pattern?</w:t>
-      </w:r>
-    </w:p>
-    <w:p>
-      <w:pPr>
-        <w:pStyle w:val="BodyText"/>
-      </w:pPr>
-      <w:r>
-        <w:t>9. 9. How can the Prototype Registry be used in conjunction with the Prototype Design Pattern? When is it beneficial to use?</w:t>
-      </w:r>
-    </w:p>
-    <w:p>
-      <w:pPr>
-        <w:pStyle w:val="BodyText"/>
-      </w:pPr>
-      <w:r>
-        <w:t>10. 10. How can the Prototype Design Pattern ensure consistency among cloned objects derived from the same prototype?</w:t>
+        <w:t>5. Explain how the Prototype Design Pattern can be applied in real-world scenarios and provide examples.</w:t>
       </w:r>
     </w:p>
     <w:sectPr>

</xml_diff>